<commit_message>
Cleaned: removed draft, attachment, UoM
</commit_message>
<xml_diff>
--- a/Basic Screenshots.docx
+++ b/Basic Screenshots.docx
@@ -1,35 +1,17 @@
 
 <file path=word/document.xml><?xml version="1.0" encoding="utf-8"?>
-<w:document xmlns:wpc="http://schemas.microsoft.com/office/word/2010/wordprocessingCanvas" xmlns:cx="http://schemas.microsoft.com/office/drawing/2014/chartex" xmlns:cx1="http://schemas.microsoft.com/office/drawing/2015/9/8/chartex" xmlns:cx2="http://schemas.microsoft.com/office/drawing/2015/10/21/chartex" xmlns:cx3="http://schemas.microsoft.com/office/drawing/2016/5/9/chartex" xmlns:cx4="http://schemas.microsoft.com/office/drawing/2016/5/10/chartex" xmlns:cx5="http://schemas.microsoft.com/office/drawing/2016/5/11/chartex" xmlns:cx6="http://schemas.microsoft.com/office/drawing/2016/5/12/chartex" xmlns:cx7="http://schemas.microsoft.com/office/drawing/2016/5/13/chartex" xmlns:cx8="http://schemas.microsoft.com/office/drawing/2016/5/14/chartex" xmlns:mc="http://schemas.openxmlformats.org/markup-compatibility/2006" xmlns:aink="http://schemas.microsoft.com/office/drawing/2016/ink" xmlns:am3d="http://schemas.microsoft.com/office/drawing/2017/model3d" xmlns:o="urn:schemas-microsoft-com:office:office" xmlns:oel="http://schemas.microsoft.com/office/2019/extlst" xmlns:r="http://schemas.openxmlformats.org/officeDocument/2006/relationships" xmlns:m="http://schemas.openxmlformats.org/officeDocument/2006/math" xmlns:v="urn:schemas-microsoft-com:vml" xmlns:wp14="http://schemas.microsoft.com/office/word/2010/wordprocessingDrawing" xmlns:wp="http://schemas.openxmlformats.org/drawingml/2006/wordprocessingDrawing" xmlns:w10="urn:schemas-microsoft-com:office:word" xmlns:w="http://schemas.openxmlformats.org/wordprocessingml/2006/main" xmlns:w14="http://schemas.microsoft.com/office/word/2010/wordml" xmlns:w15="http://schemas.microsoft.com/office/word/2012/wordml" xmlns:w16cex="http://schemas.microsoft.com/office/word/2018/wordml/cex" xmlns:w16cid="http://schemas.microsoft.com/office/word/2016/wordml/cid" xmlns:w16="http://schemas.microsoft.com/office/word/2018/wordml" xmlns:w16sdtdh="http://schemas.microsoft.com/office/word/2020/wordml/sdtdatahash" xmlns:w16se="http://schemas.microsoft.com/office/word/2015/wordml/symex" xmlns:wpg="http://schemas.microsoft.com/office/word/2010/wordprocessingGroup" xmlns:wpi="http://schemas.microsoft.com/office/word/2010/wordprocessingInk" xmlns:wne="http://schemas.microsoft.com/office/word/2006/wordml" xmlns:wps="http://schemas.microsoft.com/office/word/2010/wordprocessingShape" mc:Ignorable="w14 w15 w16se w16cid w16 w16cex w16sdtdh wp14">
+<w:document xmlns:wpc="http://schemas.microsoft.com/office/word/2010/wordprocessingCanvas" xmlns:mc="http://schemas.openxmlformats.org/markup-compatibility/2006" xmlns:o="urn:schemas-microsoft-com:office:office" xmlns:r="http://schemas.openxmlformats.org/officeDocument/2006/relationships" xmlns:m="http://schemas.openxmlformats.org/officeDocument/2006/math" xmlns:v="urn:schemas-microsoft-com:vml" xmlns:wp14="http://schemas.microsoft.com/office/word/2010/wordprocessingDrawing" xmlns:wp="http://schemas.openxmlformats.org/drawingml/2006/wordprocessingDrawing" xmlns:w10="urn:schemas-microsoft-com:office:word" xmlns:w="http://schemas.openxmlformats.org/wordprocessingml/2006/main" xmlns:w14="http://schemas.microsoft.com/office/word/2010/wordml" xmlns:w15="http://schemas.microsoft.com/office/word/2012/wordml" xmlns:wpg="http://schemas.microsoft.com/office/word/2010/wordprocessingGroup" xmlns:wpi="http://schemas.microsoft.com/office/word/2010/wordprocessingInk" xmlns:wne="http://schemas.microsoft.com/office/word/2006/wordml" xmlns:wps="http://schemas.microsoft.com/office/word/2010/wordprocessingShape" mc:Ignorable="w14 w15 wp14">
   <w:body>
     <w:p>
-      <w:pPr>
-        <w:rPr>
-          <w:lang w:val="en-US"/>
-        </w:rPr>
-      </w:pPr>
-      <w:r>
-        <w:rPr>
-          <w:lang w:val="en-US"/>
-        </w:rPr>
-        <w:t>The required artifacts:</w:t>
-      </w:r>
-    </w:p>
-    <w:p>
-      <w:pPr>
-        <w:rPr>
-          <w:lang w:val="en-US"/>
-        </w:rPr>
-      </w:pPr>
       <w:r>
         <w:rPr>
           <w:noProof/>
         </w:rPr>
         <w:drawing>
-          <wp:inline distT="0" distB="0" distL="0" distR="0" wp14:anchorId="52FFB67E" wp14:editId="3708F0B1">
-            <wp:extent cx="4905375" cy="5534025"/>
+          <wp:inline distT="0" distB="0" distL="0" distR="0" wp14:anchorId="4B09A7D7" wp14:editId="55B76370">
+            <wp:extent cx="4219575" cy="5191125"/>
             <wp:effectExtent l="0" t="0" r="9525" b="9525"/>
-            <wp:docPr id="157320764" name="Picture 1"/>
+            <wp:docPr id="1" name="Picture 1"/>
             <wp:cNvGraphicFramePr>
               <a:graphicFrameLocks xmlns:a="http://schemas.openxmlformats.org/drawingml/2006/main" noChangeAspect="1"/>
             </wp:cNvGraphicFramePr>
@@ -37,7 +19,7 @@
               <a:graphicData uri="http://schemas.openxmlformats.org/drawingml/2006/picture">
                 <pic:pic xmlns:pic="http://schemas.openxmlformats.org/drawingml/2006/picture">
                   <pic:nvPicPr>
-                    <pic:cNvPr id="157320764" name=""/>
+                    <pic:cNvPr id="1" name=""/>
                     <pic:cNvPicPr/>
                   </pic:nvPicPr>
                   <pic:blipFill>
@@ -49,7 +31,7 @@
                   <pic:spPr>
                     <a:xfrm>
                       <a:off x="0" y="0"/>
-                      <a:ext cx="4905375" cy="5534025"/>
+                      <a:ext cx="4219575" cy="5191125"/>
                     </a:xfrm>
                     <a:prstGeom prst="rect">
                       <a:avLst/>
@@ -61,421 +43,13 @@
           </wp:inline>
         </w:drawing>
       </w:r>
-    </w:p>
-    <w:p>
-      <w:pPr>
-        <w:rPr>
-          <w:lang w:val="en-US"/>
-        </w:rPr>
-      </w:pPr>
-    </w:p>
-    <w:p>
-      <w:pPr>
-        <w:rPr>
-          <w:lang w:val="en-US"/>
-        </w:rPr>
-      </w:pPr>
-      <w:r>
-        <w:rPr>
-          <w:lang w:val="en-US"/>
-        </w:rPr>
-        <w:t>Preview Screenshots:</w:t>
-      </w:r>
-    </w:p>
-    <w:p>
-      <w:pPr>
-        <w:rPr>
-          <w:lang w:val="en-US"/>
-        </w:rPr>
-      </w:pPr>
-      <w:r>
-        <w:rPr>
-          <w:lang w:val="en-US"/>
-        </w:rPr>
-        <w:t>First page:</w:t>
-      </w:r>
-    </w:p>
-    <w:p>
-      <w:pPr>
-        <w:rPr>
-          <w:lang w:val="en-US"/>
-        </w:rPr>
-      </w:pPr>
-      <w:r>
-        <w:rPr>
-          <w:noProof/>
-        </w:rPr>
-        <w:lastRenderedPageBreak/>
-        <w:drawing>
-          <wp:inline distT="0" distB="0" distL="0" distR="0" wp14:anchorId="22DA83D7" wp14:editId="577FC742">
-            <wp:extent cx="5731510" cy="2381250"/>
-            <wp:effectExtent l="0" t="0" r="2540" b="0"/>
-            <wp:docPr id="1171611714" name="Picture 1" descr="A screenshot of a computer&#10;&#10;Description automatically generated"/>
-            <wp:cNvGraphicFramePr>
-              <a:graphicFrameLocks xmlns:a="http://schemas.openxmlformats.org/drawingml/2006/main" noChangeAspect="1"/>
-            </wp:cNvGraphicFramePr>
-            <a:graphic xmlns:a="http://schemas.openxmlformats.org/drawingml/2006/main">
-              <a:graphicData uri="http://schemas.openxmlformats.org/drawingml/2006/picture">
-                <pic:pic xmlns:pic="http://schemas.openxmlformats.org/drawingml/2006/picture">
-                  <pic:nvPicPr>
-                    <pic:cNvPr id="1171611714" name="Picture 1" descr="A screenshot of a computer&#10;&#10;Description automatically generated"/>
-                    <pic:cNvPicPr/>
-                  </pic:nvPicPr>
-                  <pic:blipFill>
-                    <a:blip r:embed="rId5"/>
-                    <a:stretch>
-                      <a:fillRect/>
-                    </a:stretch>
-                  </pic:blipFill>
-                  <pic:spPr>
-                    <a:xfrm>
-                      <a:off x="0" y="0"/>
-                      <a:ext cx="5731510" cy="2381250"/>
-                    </a:xfrm>
-                    <a:prstGeom prst="rect">
-                      <a:avLst/>
-                    </a:prstGeom>
-                  </pic:spPr>
-                </pic:pic>
-              </a:graphicData>
-            </a:graphic>
-          </wp:inline>
-        </w:drawing>
-      </w:r>
-    </w:p>
-    <w:p>
-      <w:pPr>
-        <w:rPr>
-          <w:lang w:val="en-US"/>
-        </w:rPr>
-      </w:pPr>
-      <w:r>
-        <w:rPr>
-          <w:lang w:val="en-US"/>
-        </w:rPr>
-        <w:t>Object Page:</w:t>
-      </w:r>
-    </w:p>
-    <w:p>
-      <w:pPr>
-        <w:rPr>
-          <w:lang w:val="en-US"/>
-        </w:rPr>
-      </w:pPr>
-      <w:r>
-        <w:rPr>
-          <w:noProof/>
-        </w:rPr>
-        <w:drawing>
-          <wp:inline distT="0" distB="0" distL="0" distR="0" wp14:anchorId="59E4BA5A" wp14:editId="102E096E">
-            <wp:extent cx="5731510" cy="2143760"/>
-            <wp:effectExtent l="0" t="0" r="2540" b="8890"/>
-            <wp:docPr id="1582207725" name="Picture 1" descr="A screenshot of a computer&#10;&#10;Description automatically generated"/>
-            <wp:cNvGraphicFramePr>
-              <a:graphicFrameLocks xmlns:a="http://schemas.openxmlformats.org/drawingml/2006/main" noChangeAspect="1"/>
-            </wp:cNvGraphicFramePr>
-            <a:graphic xmlns:a="http://schemas.openxmlformats.org/drawingml/2006/main">
-              <a:graphicData uri="http://schemas.openxmlformats.org/drawingml/2006/picture">
-                <pic:pic xmlns:pic="http://schemas.openxmlformats.org/drawingml/2006/picture">
-                  <pic:nvPicPr>
-                    <pic:cNvPr id="1582207725" name="Picture 1" descr="A screenshot of a computer&#10;&#10;Description automatically generated"/>
-                    <pic:cNvPicPr/>
-                  </pic:nvPicPr>
-                  <pic:blipFill>
-                    <a:blip r:embed="rId6"/>
-                    <a:stretch>
-                      <a:fillRect/>
-                    </a:stretch>
-                  </pic:blipFill>
-                  <pic:spPr>
-                    <a:xfrm>
-                      <a:off x="0" y="0"/>
-                      <a:ext cx="5731510" cy="2143760"/>
-                    </a:xfrm>
-                    <a:prstGeom prst="rect">
-                      <a:avLst/>
-                    </a:prstGeom>
-                  </pic:spPr>
-                </pic:pic>
-              </a:graphicData>
-            </a:graphic>
-          </wp:inline>
-        </w:drawing>
-      </w:r>
-    </w:p>
-    <w:p>
-      <w:pPr>
-        <w:rPr>
-          <w:lang w:val="en-US"/>
-        </w:rPr>
-      </w:pPr>
-      <w:r>
-        <w:rPr>
-          <w:noProof/>
-        </w:rPr>
-        <w:drawing>
-          <wp:inline distT="0" distB="0" distL="0" distR="0" wp14:anchorId="4CF09146" wp14:editId="39F51543">
-            <wp:extent cx="5731510" cy="1667510"/>
-            <wp:effectExtent l="0" t="0" r="2540" b="8890"/>
-            <wp:docPr id="2017217918" name="Picture 1" descr="A screenshot of a computer&#10;&#10;Description automatically generated"/>
-            <wp:cNvGraphicFramePr>
-              <a:graphicFrameLocks xmlns:a="http://schemas.openxmlformats.org/drawingml/2006/main" noChangeAspect="1"/>
-            </wp:cNvGraphicFramePr>
-            <a:graphic xmlns:a="http://schemas.openxmlformats.org/drawingml/2006/main">
-              <a:graphicData uri="http://schemas.openxmlformats.org/drawingml/2006/picture">
-                <pic:pic xmlns:pic="http://schemas.openxmlformats.org/drawingml/2006/picture">
-                  <pic:nvPicPr>
-                    <pic:cNvPr id="2017217918" name="Picture 1" descr="A screenshot of a computer&#10;&#10;Description automatically generated"/>
-                    <pic:cNvPicPr/>
-                  </pic:nvPicPr>
-                  <pic:blipFill>
-                    <a:blip r:embed="rId7"/>
-                    <a:stretch>
-                      <a:fillRect/>
-                    </a:stretch>
-                  </pic:blipFill>
-                  <pic:spPr>
-                    <a:xfrm>
-                      <a:off x="0" y="0"/>
-                      <a:ext cx="5731510" cy="1667510"/>
-                    </a:xfrm>
-                    <a:prstGeom prst="rect">
-                      <a:avLst/>
-                    </a:prstGeom>
-                  </pic:spPr>
-                </pic:pic>
-              </a:graphicData>
-            </a:graphic>
-          </wp:inline>
-        </w:drawing>
-      </w:r>
-    </w:p>
-    <w:p>
-      <w:pPr>
-        <w:rPr>
-          <w:lang w:val="en-US"/>
-        </w:rPr>
-      </w:pPr>
-      <w:r>
-        <w:rPr>
-          <w:lang w:val="en-US"/>
-        </w:rPr>
-        <w:t>Plate number validation during save (It will allow in draft mode though):</w:t>
-      </w:r>
-    </w:p>
-    <w:p>
-      <w:pPr>
-        <w:rPr>
-          <w:lang w:val="en-US"/>
-        </w:rPr>
-      </w:pPr>
-      <w:r>
-        <w:rPr>
-          <w:noProof/>
-        </w:rPr>
-        <w:lastRenderedPageBreak/>
-        <w:drawing>
-          <wp:inline distT="0" distB="0" distL="0" distR="0" wp14:anchorId="41710B16" wp14:editId="0E820D38">
-            <wp:extent cx="5731510" cy="2731135"/>
-            <wp:effectExtent l="0" t="0" r="2540" b="0"/>
-            <wp:docPr id="1404204455" name="Picture 1" descr="A screenshot of a computer&#10;&#10;Description automatically generated"/>
-            <wp:cNvGraphicFramePr>
-              <a:graphicFrameLocks xmlns:a="http://schemas.openxmlformats.org/drawingml/2006/main" noChangeAspect="1"/>
-            </wp:cNvGraphicFramePr>
-            <a:graphic xmlns:a="http://schemas.openxmlformats.org/drawingml/2006/main">
-              <a:graphicData uri="http://schemas.openxmlformats.org/drawingml/2006/picture">
-                <pic:pic xmlns:pic="http://schemas.openxmlformats.org/drawingml/2006/picture">
-                  <pic:nvPicPr>
-                    <pic:cNvPr id="1404204455" name="Picture 1" descr="A screenshot of a computer&#10;&#10;Description automatically generated"/>
-                    <pic:cNvPicPr/>
-                  </pic:nvPicPr>
-                  <pic:blipFill>
-                    <a:blip r:embed="rId8"/>
-                    <a:stretch>
-                      <a:fillRect/>
-                    </a:stretch>
-                  </pic:blipFill>
-                  <pic:spPr>
-                    <a:xfrm>
-                      <a:off x="0" y="0"/>
-                      <a:ext cx="5731510" cy="2731135"/>
-                    </a:xfrm>
-                    <a:prstGeom prst="rect">
-                      <a:avLst/>
-                    </a:prstGeom>
-                  </pic:spPr>
-                </pic:pic>
-              </a:graphicData>
-            </a:graphic>
-          </wp:inline>
-        </w:drawing>
-      </w:r>
-    </w:p>
-    <w:p>
-      <w:pPr>
-        <w:rPr>
-          <w:lang w:val="en-US"/>
-        </w:rPr>
-      </w:pPr>
-      <w:r>
-        <w:rPr>
-          <w:lang w:val="en-US"/>
-        </w:rPr>
-        <w:t>Action button to Update Status:</w:t>
-      </w:r>
-    </w:p>
-    <w:p>
-      <w:pPr>
-        <w:rPr>
-          <w:lang w:val="en-US"/>
-        </w:rPr>
-      </w:pPr>
-      <w:r>
-        <w:rPr>
-          <w:noProof/>
-        </w:rPr>
-        <w:drawing>
-          <wp:inline distT="0" distB="0" distL="0" distR="0" wp14:anchorId="44CB8EAD" wp14:editId="0076133A">
-            <wp:extent cx="5731510" cy="1150620"/>
-            <wp:effectExtent l="0" t="0" r="2540" b="0"/>
-            <wp:docPr id="142604648" name="Picture 1"/>
-            <wp:cNvGraphicFramePr>
-              <a:graphicFrameLocks xmlns:a="http://schemas.openxmlformats.org/drawingml/2006/main" noChangeAspect="1"/>
-            </wp:cNvGraphicFramePr>
-            <a:graphic xmlns:a="http://schemas.openxmlformats.org/drawingml/2006/main">
-              <a:graphicData uri="http://schemas.openxmlformats.org/drawingml/2006/picture">
-                <pic:pic xmlns:pic="http://schemas.openxmlformats.org/drawingml/2006/picture">
-                  <pic:nvPicPr>
-                    <pic:cNvPr id="142604648" name=""/>
-                    <pic:cNvPicPr/>
-                  </pic:nvPicPr>
-                  <pic:blipFill>
-                    <a:blip r:embed="rId9"/>
-                    <a:stretch>
-                      <a:fillRect/>
-                    </a:stretch>
-                  </pic:blipFill>
-                  <pic:spPr>
-                    <a:xfrm>
-                      <a:off x="0" y="0"/>
-                      <a:ext cx="5731510" cy="1150620"/>
-                    </a:xfrm>
-                    <a:prstGeom prst="rect">
-                      <a:avLst/>
-                    </a:prstGeom>
-                  </pic:spPr>
-                </pic:pic>
-              </a:graphicData>
-            </a:graphic>
-          </wp:inline>
-        </w:drawing>
-      </w:r>
-    </w:p>
-    <w:p>
-      <w:pPr>
-        <w:rPr>
-          <w:lang w:val="en-US"/>
-        </w:rPr>
-      </w:pPr>
-      <w:r>
-        <w:rPr>
-          <w:noProof/>
-        </w:rPr>
-        <w:drawing>
-          <wp:inline distT="0" distB="0" distL="0" distR="0" wp14:anchorId="37942B30" wp14:editId="6465FE02">
-            <wp:extent cx="5731510" cy="1592580"/>
-            <wp:effectExtent l="0" t="0" r="2540" b="7620"/>
-            <wp:docPr id="1422136450" name="Picture 1" descr="A screenshot of a computer&#10;&#10;Description automatically generated"/>
-            <wp:cNvGraphicFramePr>
-              <a:graphicFrameLocks xmlns:a="http://schemas.openxmlformats.org/drawingml/2006/main" noChangeAspect="1"/>
-            </wp:cNvGraphicFramePr>
-            <a:graphic xmlns:a="http://schemas.openxmlformats.org/drawingml/2006/main">
-              <a:graphicData uri="http://schemas.openxmlformats.org/drawingml/2006/picture">
-                <pic:pic xmlns:pic="http://schemas.openxmlformats.org/drawingml/2006/picture">
-                  <pic:nvPicPr>
-                    <pic:cNvPr id="1422136450" name="Picture 1" descr="A screenshot of a computer&#10;&#10;Description automatically generated"/>
-                    <pic:cNvPicPr/>
-                  </pic:nvPicPr>
-                  <pic:blipFill>
-                    <a:blip r:embed="rId10"/>
-                    <a:stretch>
-                      <a:fillRect/>
-                    </a:stretch>
-                  </pic:blipFill>
-                  <pic:spPr>
-                    <a:xfrm>
-                      <a:off x="0" y="0"/>
-                      <a:ext cx="5731510" cy="1592580"/>
-                    </a:xfrm>
-                    <a:prstGeom prst="rect">
-                      <a:avLst/>
-                    </a:prstGeom>
-                  </pic:spPr>
-                </pic:pic>
-              </a:graphicData>
-            </a:graphic>
-          </wp:inline>
-        </w:drawing>
-      </w:r>
-    </w:p>
-    <w:p>
-      <w:pPr>
-        <w:rPr>
-          <w:lang w:val="en-US"/>
-        </w:rPr>
-      </w:pPr>
-      <w:r>
-        <w:rPr>
-          <w:noProof/>
-        </w:rPr>
-        <w:drawing>
-          <wp:inline distT="0" distB="0" distL="0" distR="0" wp14:anchorId="01E042F1" wp14:editId="1374D059">
-            <wp:extent cx="5324475" cy="1714500"/>
-            <wp:effectExtent l="0" t="0" r="9525" b="0"/>
-            <wp:docPr id="2012490783" name="Picture 1"/>
-            <wp:cNvGraphicFramePr>
-              <a:graphicFrameLocks xmlns:a="http://schemas.openxmlformats.org/drawingml/2006/main" noChangeAspect="1"/>
-            </wp:cNvGraphicFramePr>
-            <a:graphic xmlns:a="http://schemas.openxmlformats.org/drawingml/2006/main">
-              <a:graphicData uri="http://schemas.openxmlformats.org/drawingml/2006/picture">
-                <pic:pic xmlns:pic="http://schemas.openxmlformats.org/drawingml/2006/picture">
-                  <pic:nvPicPr>
-                    <pic:cNvPr id="2012490783" name=""/>
-                    <pic:cNvPicPr/>
-                  </pic:nvPicPr>
-                  <pic:blipFill>
-                    <a:blip r:embed="rId11"/>
-                    <a:stretch>
-                      <a:fillRect/>
-                    </a:stretch>
-                  </pic:blipFill>
-                  <pic:spPr>
-                    <a:xfrm>
-                      <a:off x="0" y="0"/>
-                      <a:ext cx="5324475" cy="1714500"/>
-                    </a:xfrm>
-                    <a:prstGeom prst="rect">
-                      <a:avLst/>
-                    </a:prstGeom>
-                  </pic:spPr>
-                </pic:pic>
-              </a:graphicData>
-            </a:graphic>
-          </wp:inline>
-        </w:drawing>
-      </w:r>
-    </w:p>
-    <w:p>
-      <w:pPr>
-        <w:rPr>
-          <w:lang w:val="en-US"/>
-        </w:rPr>
-      </w:pPr>
+      <w:bookmarkStart w:id="0" w:name="_GoBack"/>
+      <w:bookmarkEnd w:id="0"/>
     </w:p>
     <w:sectPr>
-      <w:pgSz w:w="11906" w:h="16838"/>
-      <w:pgMar w:top="1440" w:right="1440" w:bottom="1440" w:left="1440" w:header="708" w:footer="708" w:gutter="0"/>
-      <w:cols w:space="708"/>
+      <w:pgSz w:w="12240" w:h="15840"/>
+      <w:pgMar w:top="1440" w:right="1440" w:bottom="1440" w:left="1440" w:header="720" w:footer="720" w:gutter="0"/>
+      <w:cols w:space="720"/>
       <w:docGrid w:linePitch="360"/>
     </w:sectPr>
   </w:body>
@@ -483,16 +57,14 @@
 </file>
 
 <file path=word/styles.xml><?xml version="1.0" encoding="utf-8"?>
-<w:styles xmlns:mc="http://schemas.openxmlformats.org/markup-compatibility/2006" xmlns:r="http://schemas.openxmlformats.org/officeDocument/2006/relationships" xmlns:w="http://schemas.openxmlformats.org/wordprocessingml/2006/main" xmlns:w14="http://schemas.microsoft.com/office/word/2010/wordml" xmlns:w15="http://schemas.microsoft.com/office/word/2012/wordml" xmlns:w16cex="http://schemas.microsoft.com/office/word/2018/wordml/cex" xmlns:w16cid="http://schemas.microsoft.com/office/word/2016/wordml/cid" xmlns:w16="http://schemas.microsoft.com/office/word/2018/wordml" xmlns:w16sdtdh="http://schemas.microsoft.com/office/word/2020/wordml/sdtdatahash" xmlns:w16se="http://schemas.microsoft.com/office/word/2015/wordml/symex" mc:Ignorable="w14 w15 w16se w16cid w16 w16cex w16sdtdh">
+<w:styles xmlns:mc="http://schemas.openxmlformats.org/markup-compatibility/2006" xmlns:r="http://schemas.openxmlformats.org/officeDocument/2006/relationships" xmlns:w="http://schemas.openxmlformats.org/wordprocessingml/2006/main" xmlns:w14="http://schemas.microsoft.com/office/word/2010/wordml" xmlns:w15="http://schemas.microsoft.com/office/word/2012/wordml" mc:Ignorable="w14 w15">
   <w:docDefaults>
     <w:rPrDefault>
       <w:rPr>
         <w:rFonts w:asciiTheme="minorHAnsi" w:eastAsiaTheme="minorHAnsi" w:hAnsiTheme="minorHAnsi" w:cstheme="minorBidi"/>
-        <w:kern w:val="2"/>
         <w:sz w:val="22"/>
         <w:szCs w:val="22"/>
-        <w:lang w:val="en-IN" w:eastAsia="en-US" w:bidi="ar-SA"/>
-        <w14:ligatures w14:val="standardContextual"/>
+        <w:lang w:val="en-US" w:eastAsia="en-US" w:bidi="ar-SA"/>
       </w:rPr>
     </w:rPrDefault>
     <w:pPrDefault>
@@ -501,7 +73,7 @@
       </w:pPr>
     </w:pPrDefault>
   </w:docDefaults>
-  <w:latentStyles w:defLockedState="0" w:defUIPriority="99" w:defSemiHidden="0" w:defUnhideWhenUsed="0" w:defQFormat="0" w:count="376">
+  <w:latentStyles w:defLockedState="0" w:defUIPriority="99" w:defSemiHidden="0" w:defUnhideWhenUsed="0" w:defQFormat="0" w:count="371">
     <w:lsdException w:name="Normal" w:uiPriority="0" w:qFormat="1"/>
     <w:lsdException w:name="heading 1" w:uiPriority="9" w:qFormat="1"/>
     <w:lsdException w:name="heading 2" w:semiHidden="1" w:uiPriority="9" w:unhideWhenUsed="1" w:qFormat="1"/>
@@ -873,11 +445,6 @@
     <w:lsdException w:name="List Table 5 Dark Accent 6" w:uiPriority="50"/>
     <w:lsdException w:name="List Table 6 Colorful Accent 6" w:uiPriority="51"/>
     <w:lsdException w:name="List Table 7 Colorful Accent 6" w:uiPriority="52"/>
-    <w:lsdException w:name="Mention" w:semiHidden="1" w:unhideWhenUsed="1"/>
-    <w:lsdException w:name="Smart Hyperlink" w:semiHidden="1" w:unhideWhenUsed="1"/>
-    <w:lsdException w:name="Hashtag" w:semiHidden="1" w:unhideWhenUsed="1"/>
-    <w:lsdException w:name="Unresolved Mention" w:semiHidden="1" w:unhideWhenUsed="1"/>
-    <w:lsdException w:name="Smart Link" w:semiHidden="1" w:unhideWhenUsed="1"/>
   </w:latentStyles>
   <w:style w:type="paragraph" w:default="1" w:styleId="Normal">
     <w:name w:val="Normal"/>
@@ -930,7 +497,7 @@
         <a:srgbClr val="E7E6E6"/>
       </a:lt2>
       <a:accent1>
-        <a:srgbClr val="4472C4"/>
+        <a:srgbClr val="5B9BD5"/>
       </a:accent1>
       <a:accent2>
         <a:srgbClr val="ED7D31"/>
@@ -942,7 +509,7 @@
         <a:srgbClr val="FFC000"/>
       </a:accent4>
       <a:accent5>
-        <a:srgbClr val="5B9BD5"/>
+        <a:srgbClr val="4472C4"/>
       </a:accent5>
       <a:accent6>
         <a:srgbClr val="70AD47"/>
@@ -959,9 +526,9 @@
         <a:latin typeface="Calibri Light" panose="020F0302020204030204"/>
         <a:ea typeface=""/>
         <a:cs typeface=""/>
-        <a:font script="Jpan" typeface="游ゴシック Light"/>
+        <a:font script="Jpan" typeface="ＭＳ ゴシック"/>
         <a:font script="Hang" typeface="맑은 고딕"/>
-        <a:font script="Hans" typeface="等线 Light"/>
+        <a:font script="Hans" typeface="宋体"/>
         <a:font script="Hant" typeface="新細明體"/>
         <a:font script="Arab" typeface="Times New Roman"/>
         <a:font script="Hebr" typeface="Times New Roman"/>
@@ -994,9 +561,9 @@
         <a:latin typeface="Calibri" panose="020F0502020204030204"/>
         <a:ea typeface=""/>
         <a:cs typeface=""/>
-        <a:font script="Jpan" typeface="游明朝"/>
+        <a:font script="Jpan" typeface="ＭＳ 明朝"/>
         <a:font script="Hang" typeface="맑은 고딕"/>
-        <a:font script="Hans" typeface="等线"/>
+        <a:font script="Hans" typeface="宋体"/>
         <a:font script="Hant" typeface="新細明體"/>
         <a:font script="Arab" typeface="Arial"/>
         <a:font script="Hebr" typeface="Arial"/>

</xml_diff>